<commit_message>
nop lai bai tap 3
</commit_message>
<xml_diff>
--- a/module_1/ss3/bai_tap/tim_gia_tri_lon_nhat.docx
+++ b/module_1/ss3/bai_tap/tim_gia_tri_lon_nhat.docx
@@ -10,6 +10,7 @@
           <w:lang w:val="vi-VN"/>
         </w:rPr>
       </w:pPr>
+      <w:bookmarkStart w:id="0" w:name="_GoBack"/>
       <w:r>
         <w:rPr>
           <w:noProof/>
@@ -18,18 +19,18 @@
           <w:lang w:val="vi-VN"/>
         </w:rPr>
         <w:drawing>
-          <wp:anchor distT="0" distB="0" distL="114300" distR="114300" simplePos="0" relativeHeight="251658240" behindDoc="0" locked="0" layoutInCell="1" allowOverlap="1" wp14:anchorId="121F612E" wp14:editId="48977D9B">
+          <wp:anchor distT="0" distB="0" distL="114300" distR="114300" simplePos="0" relativeHeight="251658240" behindDoc="0" locked="0" layoutInCell="1" allowOverlap="1" wp14:anchorId="174B917C" wp14:editId="30BC8E2E">
             <wp:simplePos x="0" y="0"/>
             <wp:positionH relativeFrom="column">
-              <wp:posOffset>3314700</wp:posOffset>
+              <wp:posOffset>1767840</wp:posOffset>
             </wp:positionH>
             <wp:positionV relativeFrom="paragraph">
-              <wp:posOffset>-152400</wp:posOffset>
+              <wp:posOffset>133350</wp:posOffset>
             </wp:positionV>
-            <wp:extent cx="1295400" cy="8229600"/>
+            <wp:extent cx="4655820" cy="5360162"/>
             <wp:effectExtent l="0" t="0" r="0" b="0"/>
             <wp:wrapNone/>
-            <wp:docPr id="1" name="Picture 1"/>
+            <wp:docPr id="2" name="Picture 2"/>
             <wp:cNvGraphicFramePr>
               <a:graphicFrameLocks xmlns:a="http://schemas.openxmlformats.org/drawingml/2006/main" noChangeAspect="1"/>
             </wp:cNvGraphicFramePr>
@@ -37,11 +38,11 @@
               <a:graphicData uri="http://schemas.openxmlformats.org/drawingml/2006/picture">
                 <pic:pic xmlns:pic="http://schemas.openxmlformats.org/drawingml/2006/picture">
                   <pic:nvPicPr>
-                    <pic:cNvPr id="1" name="tinh_a_lon_nhat.drawio.png"/>
+                    <pic:cNvPr id="2" name="tim_gia_tri_lon_nhat.drawio (1).png"/>
                     <pic:cNvPicPr/>
                   </pic:nvPicPr>
                   <pic:blipFill>
-                    <a:blip r:embed="rId4">
+                    <a:blip r:embed="rId6">
                       <a:extLst>
                         <a:ext uri="{28A0092B-C50C-407E-A947-70E740481C1C}">
                           <a14:useLocalDpi xmlns:a14="http://schemas.microsoft.com/office/drawing/2010/main" val="0"/>
@@ -55,7 +56,7 @@
                   <pic:spPr>
                     <a:xfrm>
                       <a:off x="0" y="0"/>
-                      <a:ext cx="1295400" cy="8229600"/>
+                      <a:ext cx="4655820" cy="5360162"/>
                     </a:xfrm>
                     <a:prstGeom prst="rect">
                       <a:avLst/>
@@ -73,6 +74,7 @@
           </wp:anchor>
         </w:drawing>
       </w:r>
+      <w:bookmarkEnd w:id="0"/>
       <w:r>
         <w:rPr>
           <w:sz w:val="28"/>
@@ -104,16 +106,30 @@
         <w:rPr>
           <w:sz w:val="28"/>
           <w:szCs w:val="28"/>
-          <w:lang w:val="vi-VN"/>
-        </w:rPr>
-      </w:pPr>
-      <w:r>
-        <w:rPr>
-          <w:sz w:val="28"/>
-          <w:szCs w:val="28"/>
-          <w:lang w:val="vi-VN"/>
-        </w:rPr>
-        <w:t>Max=a ; b,c &lt;a</w:t>
+        </w:rPr>
+      </w:pPr>
+      <w:r>
+        <w:rPr>
+          <w:sz w:val="28"/>
+          <w:szCs w:val="28"/>
+        </w:rPr>
+        <w:t xml:space="preserve">IF </w:t>
+      </w:r>
+      <w:proofErr w:type="gramStart"/>
+      <w:r>
+        <w:rPr>
+          <w:sz w:val="28"/>
+          <w:szCs w:val="28"/>
+        </w:rPr>
+        <w:t>( a</w:t>
+      </w:r>
+      <w:proofErr w:type="gramEnd"/>
+      <w:r>
+        <w:rPr>
+          <w:sz w:val="28"/>
+          <w:szCs w:val="28"/>
+        </w:rPr>
+        <w:t>&gt;b&gt;c)</w:t>
       </w:r>
     </w:p>
     <w:p>
@@ -206,22 +222,52 @@
         </w:rPr>
         <w:t>DISPLAY “ c lon nhat”</w:t>
       </w:r>
-      <w:bookmarkStart w:id="0" w:name="_GoBack"/>
-      <w:bookmarkEnd w:id="0"/>
-    </w:p>
-    <w:p>
-      <w:pPr>
-        <w:rPr>
-          <w:sz w:val="28"/>
-          <w:szCs w:val="28"/>
-          <w:lang w:val="vi-VN"/>
-        </w:rPr>
-      </w:pPr>
-      <w:r>
-        <w:rPr>
-          <w:sz w:val="28"/>
-          <w:szCs w:val="28"/>
-          <w:lang w:val="vi-VN"/>
+    </w:p>
+    <w:p>
+      <w:pPr>
+        <w:rPr>
+          <w:sz w:val="28"/>
+          <w:szCs w:val="28"/>
+          <w:lang w:val="vi-VN"/>
+        </w:rPr>
+      </w:pPr>
+      <w:r>
+        <w:rPr>
+          <w:sz w:val="28"/>
+          <w:szCs w:val="28"/>
+        </w:rPr>
+        <w:t>IF “b&gt;c&gt;a”</w:t>
+      </w:r>
+    </w:p>
+    <w:p>
+      <w:pPr>
+        <w:rPr>
+          <w:sz w:val="28"/>
+          <w:szCs w:val="28"/>
+          <w:lang w:val="vi-VN"/>
+        </w:rPr>
+      </w:pPr>
+      <w:r>
+        <w:rPr>
+          <w:sz w:val="28"/>
+          <w:szCs w:val="28"/>
+          <w:lang w:val="vi-VN"/>
+        </w:rPr>
+        <w:t>DISPLAY “ b lon nhat”</w:t>
+      </w:r>
+    </w:p>
+    <w:p>
+      <w:pPr>
+        <w:rPr>
+          <w:sz w:val="28"/>
+          <w:szCs w:val="28"/>
+          <w:lang w:val="vi-VN"/>
+        </w:rPr>
+      </w:pPr>
+      <w:r>
+        <w:rPr>
+          <w:sz w:val="28"/>
+          <w:szCs w:val="28"/>
         </w:rPr>
         <w:t>IF “</w:t>
       </w:r>
@@ -229,15 +275,13 @@
         <w:rPr>
           <w:sz w:val="28"/>
           <w:szCs w:val="28"/>
-          <w:lang w:val="vi-VN"/>
-        </w:rPr>
-        <w:t>a&lt;c&lt;b</w:t>
-      </w:r>
-      <w:r>
-        <w:rPr>
-          <w:sz w:val="28"/>
-          <w:szCs w:val="28"/>
-          <w:lang w:val="vi-VN"/>
+        </w:rPr>
+        <w:t>a=b=c</w:t>
+      </w:r>
+      <w:r>
+        <w:rPr>
+          <w:sz w:val="28"/>
+          <w:szCs w:val="28"/>
         </w:rPr>
         <w:t>”</w:t>
       </w:r>
@@ -247,16 +291,14 @@
         <w:rPr>
           <w:sz w:val="28"/>
           <w:szCs w:val="28"/>
-          <w:lang w:val="vi-VN"/>
-        </w:rPr>
-      </w:pPr>
-      <w:r>
-        <w:rPr>
-          <w:sz w:val="28"/>
-          <w:szCs w:val="28"/>
-          <w:lang w:val="vi-VN"/>
-        </w:rPr>
-        <w:t>DISPLAY “ b lon nhat”</w:t>
+        </w:rPr>
+      </w:pPr>
+      <w:r>
+        <w:rPr>
+          <w:sz w:val="28"/>
+          <w:szCs w:val="28"/>
+        </w:rPr>
+        <w:t>DISPLAY Max</w:t>
       </w:r>
     </w:p>
     <w:p>
@@ -293,6 +335,56 @@
     </w:sectPr>
   </w:body>
 </w:document>
+</file>
+
+<file path=word/endnotes.xml><?xml version="1.0" encoding="utf-8"?>
+<w:endnotes xmlns:wpc="http://schemas.microsoft.com/office/word/2010/wordprocessingCanvas" xmlns:cx="http://schemas.microsoft.com/office/drawing/2014/chartex" xmlns:cx1="http://schemas.microsoft.com/office/drawing/2015/9/8/chartex" xmlns:cx2="http://schemas.microsoft.com/office/drawing/2015/10/21/chartex" xmlns:cx3="http://schemas.microsoft.com/office/drawing/2016/5/9/chartex" xmlns:cx4="http://schemas.microsoft.com/office/drawing/2016/5/10/chartex" xmlns:cx5="http://schemas.microsoft.com/office/drawing/2016/5/11/chartex" xmlns:cx6="http://schemas.microsoft.com/office/drawing/2016/5/12/chartex" xmlns:cx7="http://schemas.microsoft.com/office/drawing/2016/5/13/chartex" xmlns:cx8="http://schemas.microsoft.com/office/drawing/2016/5/14/chartex" xmlns:mc="http://schemas.openxmlformats.org/markup-compatibility/2006" xmlns:aink="http://schemas.microsoft.com/office/drawing/2016/ink" xmlns:am3d="http://schemas.microsoft.com/office/drawing/2017/model3d" xmlns:o="urn:schemas-microsoft-com:office:office" xmlns:r="http://schemas.openxmlformats.org/officeDocument/2006/relationships" xmlns:m="http://schemas.openxmlformats.org/officeDocument/2006/math" xmlns:v="urn:schemas-microsoft-com:vml" xmlns:wp14="http://schemas.microsoft.com/office/word/2010/wordprocessingDrawing" xmlns:wp="http://schemas.openxmlformats.org/drawingml/2006/wordprocessingDrawing" xmlns:w10="urn:schemas-microsoft-com:office:word" xmlns:w="http://schemas.openxmlformats.org/wordprocessingml/2006/main" xmlns:w14="http://schemas.microsoft.com/office/word/2010/wordml" xmlns:w15="http://schemas.microsoft.com/office/word/2012/wordml" xmlns:w16cex="http://schemas.microsoft.com/office/word/2018/wordml/cex" xmlns:w16cid="http://schemas.microsoft.com/office/word/2016/wordml/cid" xmlns:w16="http://schemas.microsoft.com/office/word/2018/wordml" xmlns:w16se="http://schemas.microsoft.com/office/word/2015/wordml/symex" xmlns:wpg="http://schemas.microsoft.com/office/word/2010/wordprocessingGroup" xmlns:wpi="http://schemas.microsoft.com/office/word/2010/wordprocessingInk" xmlns:wne="http://schemas.microsoft.com/office/word/2006/wordml" xmlns:wps="http://schemas.microsoft.com/office/word/2010/wordprocessingShape" mc:Ignorable="w14 w15 w16se w16cid w16 w16cex wp14">
+  <w:endnote w:type="separator" w:id="-1">
+    <w:p>
+      <w:pPr>
+        <w:spacing w:after="0" w:line="240" w:lineRule="auto"/>
+      </w:pPr>
+      <w:r>
+        <w:separator/>
+      </w:r>
+    </w:p>
+  </w:endnote>
+  <w:endnote w:type="continuationSeparator" w:id="0">
+    <w:p>
+      <w:pPr>
+        <w:spacing w:after="0" w:line="240" w:lineRule="auto"/>
+      </w:pPr>
+      <w:r>
+        <w:continuationSeparator/>
+      </w:r>
+    </w:p>
+  </w:endnote>
+</w:endnotes>
+</file>
+
+<file path=word/footnotes.xml><?xml version="1.0" encoding="utf-8"?>
+<w:footnotes xmlns:wpc="http://schemas.microsoft.com/office/word/2010/wordprocessingCanvas" xmlns:cx="http://schemas.microsoft.com/office/drawing/2014/chartex" xmlns:cx1="http://schemas.microsoft.com/office/drawing/2015/9/8/chartex" xmlns:cx2="http://schemas.microsoft.com/office/drawing/2015/10/21/chartex" xmlns:cx3="http://schemas.microsoft.com/office/drawing/2016/5/9/chartex" xmlns:cx4="http://schemas.microsoft.com/office/drawing/2016/5/10/chartex" xmlns:cx5="http://schemas.microsoft.com/office/drawing/2016/5/11/chartex" xmlns:cx6="http://schemas.microsoft.com/office/drawing/2016/5/12/chartex" xmlns:cx7="http://schemas.microsoft.com/office/drawing/2016/5/13/chartex" xmlns:cx8="http://schemas.microsoft.com/office/drawing/2016/5/14/chartex" xmlns:mc="http://schemas.openxmlformats.org/markup-compatibility/2006" xmlns:aink="http://schemas.microsoft.com/office/drawing/2016/ink" xmlns:am3d="http://schemas.microsoft.com/office/drawing/2017/model3d" xmlns:o="urn:schemas-microsoft-com:office:office" xmlns:r="http://schemas.openxmlformats.org/officeDocument/2006/relationships" xmlns:m="http://schemas.openxmlformats.org/officeDocument/2006/math" xmlns:v="urn:schemas-microsoft-com:vml" xmlns:wp14="http://schemas.microsoft.com/office/word/2010/wordprocessingDrawing" xmlns:wp="http://schemas.openxmlformats.org/drawingml/2006/wordprocessingDrawing" xmlns:w10="urn:schemas-microsoft-com:office:word" xmlns:w="http://schemas.openxmlformats.org/wordprocessingml/2006/main" xmlns:w14="http://schemas.microsoft.com/office/word/2010/wordml" xmlns:w15="http://schemas.microsoft.com/office/word/2012/wordml" xmlns:w16cex="http://schemas.microsoft.com/office/word/2018/wordml/cex" xmlns:w16cid="http://schemas.microsoft.com/office/word/2016/wordml/cid" xmlns:w16="http://schemas.microsoft.com/office/word/2018/wordml" xmlns:w16se="http://schemas.microsoft.com/office/word/2015/wordml/symex" xmlns:wpg="http://schemas.microsoft.com/office/word/2010/wordprocessingGroup" xmlns:wpi="http://schemas.microsoft.com/office/word/2010/wordprocessingInk" xmlns:wne="http://schemas.microsoft.com/office/word/2006/wordml" xmlns:wps="http://schemas.microsoft.com/office/word/2010/wordprocessingShape" mc:Ignorable="w14 w15 w16se w16cid w16 w16cex wp14">
+  <w:footnote w:type="separator" w:id="-1">
+    <w:p>
+      <w:pPr>
+        <w:spacing w:after="0" w:line="240" w:lineRule="auto"/>
+      </w:pPr>
+      <w:r>
+        <w:separator/>
+      </w:r>
+    </w:p>
+  </w:footnote>
+  <w:footnote w:type="continuationSeparator" w:id="0">
+    <w:p>
+      <w:pPr>
+        <w:spacing w:after="0" w:line="240" w:lineRule="auto"/>
+      </w:pPr>
+      <w:r>
+        <w:continuationSeparator/>
+      </w:r>
+    </w:p>
+  </w:footnote>
+</w:footnotes>
 </file>
 
 <file path=word/styles.xml><?xml version="1.0" encoding="utf-8"?>
@@ -721,6 +813,50 @@
     <w:semiHidden/>
     <w:unhideWhenUsed/>
   </w:style>
+  <w:style w:type="paragraph" w:styleId="Header">
+    <w:name w:val="header"/>
+    <w:basedOn w:val="Normal"/>
+    <w:link w:val="HeaderChar"/>
+    <w:uiPriority w:val="99"/>
+    <w:unhideWhenUsed/>
+    <w:rsid w:val="00945C93"/>
+    <w:pPr>
+      <w:tabs>
+        <w:tab w:val="center" w:pos="4680"/>
+        <w:tab w:val="right" w:pos="9360"/>
+      </w:tabs>
+      <w:spacing w:after="0" w:line="240" w:lineRule="auto"/>
+    </w:pPr>
+  </w:style>
+  <w:style w:type="character" w:customStyle="1" w:styleId="HeaderChar">
+    <w:name w:val="Header Char"/>
+    <w:basedOn w:val="DefaultParagraphFont"/>
+    <w:link w:val="Header"/>
+    <w:uiPriority w:val="99"/>
+    <w:rsid w:val="00945C93"/>
+  </w:style>
+  <w:style w:type="paragraph" w:styleId="Footer">
+    <w:name w:val="footer"/>
+    <w:basedOn w:val="Normal"/>
+    <w:link w:val="FooterChar"/>
+    <w:uiPriority w:val="99"/>
+    <w:unhideWhenUsed/>
+    <w:rsid w:val="00945C93"/>
+    <w:pPr>
+      <w:tabs>
+        <w:tab w:val="center" w:pos="4680"/>
+        <w:tab w:val="right" w:pos="9360"/>
+      </w:tabs>
+      <w:spacing w:after="0" w:line="240" w:lineRule="auto"/>
+    </w:pPr>
+  </w:style>
+  <w:style w:type="character" w:customStyle="1" w:styleId="FooterChar">
+    <w:name w:val="Footer Char"/>
+    <w:basedOn w:val="DefaultParagraphFont"/>
+    <w:link w:val="Footer"/>
+    <w:uiPriority w:val="99"/>
+    <w:rsid w:val="00945C93"/>
+  </w:style>
 </w:styles>
 </file>
 

</xml_diff>